<commit_message>
Assesment week 1 + Week 2
</commit_message>
<xml_diff>
--- a/Documenten/Aantekeningen Applied AI.docx
+++ b/Documenten/Aantekeningen Applied AI.docx
@@ -272,15 +272,28 @@
         </w:rPr>
         <w:t xml:space="preserve"> het datapunt toebedeeld moet worden. </w:t>
       </w:r>
+    </w:p>
+    <w:p>
+      <w:pPr>
+        <w:rPr>
+          <w:lang w:val="nl-NL"/>
+        </w:rPr>
+      </w:pPr>
+      <w:r>
+        <w:rPr>
+          <w:lang w:val="nl-NL"/>
+        </w:rPr>
+        <w:t>Voor het algoritme heb je trainingsdata nodig. Een deel van deze data neem je apart, om dit later als validatie set te gebruiken.</w:t>
+      </w:r>
+    </w:p>
+    <w:p>
+      <w:pPr>
+        <w:rPr>
+          <w:lang w:val="nl-NL"/>
+        </w:rPr>
+      </w:pPr>
       <w:bookmarkStart w:id="0" w:name="_GoBack"/>
       <w:bookmarkEnd w:id="0"/>
-    </w:p>
-    <w:p>
-      <w:pPr>
-        <w:rPr>
-          <w:lang w:val="nl-NL"/>
-        </w:rPr>
-      </w:pPr>
     </w:p>
     <w:p>
       <w:pPr>

</xml_diff>